<commit_message>
added values for neutral pics
</commit_message>
<xml_diff>
--- a/06_Paper/ER-ED/Supplement/stimuli.docx
+++ b/06_Paper/ER-ED/Supplement/stimuli.docx
@@ -21,23 +21,7 @@
     </w:p>
     <w:p>
       <w:r>
-        <w:t xml:space="preserve">List of IAPS (Lang, Bradley, and Cuthbert, 2008) and </w:t>
-      </w:r>
-      <w:proofErr w:type="spellStart"/>
-      <w:r>
-        <w:t>EmoPicS</w:t>
-      </w:r>
-      <w:proofErr w:type="spellEnd"/>
-      <w:r>
-        <w:t xml:space="preserve"> (</w:t>
-      </w:r>
-      <w:proofErr w:type="spellStart"/>
-      <w:r>
-        <w:t>Wessa</w:t>
-      </w:r>
-      <w:proofErr w:type="spellEnd"/>
-      <w:r>
-        <w:t xml:space="preserve"> et al., 2010) used in study 1.</w:t>
+        <w:t>List of IAPS (Lang, Bradley, and Cuthbert, 2008) and EmoPicS (Wessa et al., 2010) used in study 1.</w:t>
       </w:r>
     </w:p>
     <w:tbl>
@@ -5439,6 +5423,40 @@
                 <w:szCs w:val="18"/>
               </w:rPr>
             </w:pPr>
+            <w:r>
+              <w:rPr>
+                <w:rFonts w:cs="Open Sans Light"/>
+                <w:sz w:val="18"/>
+                <w:szCs w:val="18"/>
+              </w:rPr>
+              <w:t xml:space="preserve">4.81 </w:t>
+            </w:r>
+            <w:r>
+              <w:rPr>
+                <w:rFonts w:cs="Arial"/>
+                <w:color w:val="000000"/>
+                <w:sz w:val="18"/>
+                <w:szCs w:val="18"/>
+              </w:rPr>
+              <w:t>±</w:t>
+            </w:r>
+            <w:r>
+              <w:rPr>
+                <w:rFonts w:cs="Arial"/>
+                <w:color w:val="000000"/>
+                <w:sz w:val="18"/>
+                <w:szCs w:val="18"/>
+              </w:rPr>
+              <w:t xml:space="preserve"> 0.52</w:t>
+            </w:r>
+            <w:r>
+              <w:rPr>
+                <w:rFonts w:cs="Open Sans Light"/>
+                <w:sz w:val="18"/>
+                <w:szCs w:val="18"/>
+              </w:rPr>
+              <w:t xml:space="preserve"> </w:t>
+            </w:r>
           </w:p>
         </w:tc>
         <w:tc>
@@ -5728,6 +5746,34 @@
                 <w:szCs w:val="18"/>
               </w:rPr>
             </w:pPr>
+            <w:r>
+              <w:rPr>
+                <w:rFonts w:cs="Open Sans Light"/>
+                <w:sz w:val="18"/>
+                <w:szCs w:val="18"/>
+              </w:rPr>
+              <w:t xml:space="preserve">3.00 </w:t>
+            </w:r>
+            <w:r>
+              <w:rPr>
+                <w:rFonts w:cs="Arial"/>
+                <w:color w:val="000000"/>
+                <w:sz w:val="18"/>
+                <w:szCs w:val="18"/>
+              </w:rPr>
+              <w:t>±</w:t>
+            </w:r>
+            <w:r>
+              <w:rPr>
+                <w:rFonts w:cs="Arial"/>
+                <w:color w:val="000000"/>
+                <w:sz w:val="18"/>
+                <w:szCs w:val="18"/>
+              </w:rPr>
+              <w:t xml:space="preserve"> 0.65</w:t>
+            </w:r>
+            <w:bookmarkStart w:id="0" w:name="_GoBack"/>
+            <w:bookmarkEnd w:id="0"/>
           </w:p>
         </w:tc>
         <w:tc>
@@ -5995,51 +6041,14 @@
                 <w:rFonts w:cs="Open Sans Light"/>
                 <w:vertAlign w:val="superscript"/>
               </w:rPr>
-              <w:t>†</w:t>
-            </w:r>
-            <w:r>
-              <w:rPr>
-                <w:rFonts w:cs="Open Sans Light"/>
-                <w:vertAlign w:val="superscript"/>
-              </w:rPr>
-              <w:t xml:space="preserve"> </w:t>
-            </w:r>
-            <w:r>
-              <w:rPr>
-                <w:rFonts w:cs="Open Sans Light"/>
-              </w:rPr>
-              <w:t xml:space="preserve">Pictures taken from the </w:t>
-            </w:r>
-            <w:proofErr w:type="spellStart"/>
-            <w:r>
-              <w:rPr>
-                <w:rFonts w:cs="Open Sans Light"/>
-              </w:rPr>
-              <w:t>EmoPicS</w:t>
-            </w:r>
-            <w:proofErr w:type="spellEnd"/>
-            <w:r>
-              <w:rPr>
-                <w:rFonts w:cs="Open Sans Light"/>
-              </w:rPr>
-              <w:t xml:space="preserve"> {</w:t>
-            </w:r>
-            <w:proofErr w:type="spellStart"/>
-            <w:r>
-              <w:rPr>
-                <w:rFonts w:cs="Open Sans Light"/>
-              </w:rPr>
-              <w:t>Wessa</w:t>
-            </w:r>
-            <w:proofErr w:type="spellEnd"/>
-            <w:r>
-              <w:rPr>
-                <w:rFonts w:cs="Open Sans Light"/>
-              </w:rPr>
-              <w:t>, 2010 #38}.</w:t>
-            </w:r>
-            <w:bookmarkStart w:id="0" w:name="_GoBack"/>
-            <w:bookmarkEnd w:id="0"/>
+              <w:t xml:space="preserve">† </w:t>
+            </w:r>
+            <w:r>
+              <w:rPr>
+                <w:rFonts w:cs="Open Sans Light"/>
+              </w:rPr>
+              <w:t>Pictures taken from the EmoPicS {Wessa, 2010 #38}.</w:t>
+            </w:r>
             <w:r>
               <w:rPr>
                 <w:rFonts w:cs="Open Sans Light"/>

</xml_diff>